<commit_message>
move print methods all into visualize module
</commit_message>
<xml_diff>
--- a/deliverables/sample_schedules.docx
+++ b/deliverables/sample_schedules.docx
@@ -23,6 +23,9 @@
     </w:p>
     <w:p>
       <w:r>
+        <w:rPr>
+          <w:noProof/>
+        </w:rPr>
         <w:drawing>
           <wp:inline distT="0" distB="0" distL="0" distR="0" wp14:anchorId="2802A264" wp14:editId="6C7F98F7">
             <wp:extent cx="5943600" cy="3945255"/>
@@ -115,17 +118,49 @@
     </w:p>
     <w:p>
       <w:r>
-        <w:t>Python src\main.py –i 1 –d 2 –b 100 –t0.50 –st0.50</w:t>
-      </w:r>
-    </w:p>
-    <w:p>
-      <w:r>
-        <w:t>Depth:2</w:t>
-      </w:r>
-    </w:p>
-    <w:p>
-      <w:r>
-        <w:t>Bean width: 100</w:t>
+        <w:t>Python src\main.py –</w:t>
+      </w:r>
+      <w:proofErr w:type="spellStart"/>
+      <w:r>
+        <w:t>i</w:t>
+      </w:r>
+      <w:proofErr w:type="spellEnd"/>
+      <w:r>
+        <w:t xml:space="preserve"> 1 –d </w:t>
+      </w:r>
+      <w:r>
+        <w:t>3</w:t>
+      </w:r>
+      <w:r>
+        <w:t xml:space="preserve"> –b </w:t>
+      </w:r>
+      <w:r>
+        <w:t>5250</w:t>
+      </w:r>
+      <w:r>
+        <w:t xml:space="preserve"> –t0.50 –st0.50</w:t>
+      </w:r>
+    </w:p>
+    <w:p>
+      <w:r>
+        <w:t>Depth:</w:t>
+      </w:r>
+      <w:r>
+        <w:t>3</w:t>
+      </w:r>
+    </w:p>
+    <w:p>
+      <w:r>
+        <w:t>Bea</w:t>
+      </w:r>
+      <w:r>
+        <w:t>m</w:t>
+      </w:r>
+      <w:r>
+        <w:t xml:space="preserve"> width: </w:t>
+      </w:r>
+      <w:r>
+        <w:t>5250 (max fan-out)</w:t>
       </w:r>
     </w:p>
     <w:p>
@@ -145,6 +180,7 @@
         <w:rPr>
           <w:b/>
           <w:bCs/>
+          <w:noProof/>
         </w:rPr>
         <w:drawing>
           <wp:inline distT="0" distB="0" distL="0" distR="0" wp14:anchorId="327AF188" wp14:editId="27558D17">
@@ -225,6 +261,9 @@
     </w:p>
     <w:p>
       <w:r>
+        <w:rPr>
+          <w:noProof/>
+        </w:rPr>
         <w:lastRenderedPageBreak/>
         <w:drawing>
           <wp:inline distT="0" distB="0" distL="0" distR="0" wp14:anchorId="77A6BE50" wp14:editId="7C84E988">
@@ -305,7 +344,15 @@
     </w:p>
     <w:p>
       <w:r>
-        <w:t>This is impacted by the fact that we are limiting our trade schedule to only permit trades which are “likely”. No “likely” trades will actually increase our quality function, so those weren’t in the top set.</w:t>
+        <w:t xml:space="preserve">This is impacted by the fact that we are limiting our trade schedule to only permit trades which are “likely”. No “likely” trades will </w:t>
+      </w:r>
+      <w:proofErr w:type="gramStart"/>
+      <w:r>
+        <w:t>actually increase</w:t>
+      </w:r>
+      <w:proofErr w:type="gramEnd"/>
+      <w:r>
+        <w:t xml:space="preserve"> our quality function, so those weren’t in the top set.</w:t>
       </w:r>
     </w:p>
     <w:p/>
@@ -334,12 +381,44 @@
     </w:p>
     <w:p>
       <w:r>
-        <w:t>Python src\main.py –i 2 –d 2 –b 100 –t0.50 –st0.50 : 101 states, best opt: 0</w:t>
-      </w:r>
-    </w:p>
-    <w:p>
-      <w:r>
-        <w:t>Python src\main.py –i 2 –d 2 –b 500 –t0.50 –st0.50 : best opt: 1794/2001</w:t>
+        <w:t>Python src\main.py –</w:t>
+      </w:r>
+      <w:proofErr w:type="spellStart"/>
+      <w:r>
+        <w:t>i</w:t>
+      </w:r>
+      <w:proofErr w:type="spellEnd"/>
+      <w:r>
+        <w:t xml:space="preserve"> 2 –d 2 –b 100 –t0.50 –st0.</w:t>
+      </w:r>
+      <w:proofErr w:type="gramStart"/>
+      <w:r>
+        <w:t>50 :</w:t>
+      </w:r>
+      <w:proofErr w:type="gramEnd"/>
+      <w:r>
+        <w:t xml:space="preserve"> 101 states, best opt: 0</w:t>
+      </w:r>
+    </w:p>
+    <w:p>
+      <w:r>
+        <w:t>Python src\main.py –</w:t>
+      </w:r>
+      <w:proofErr w:type="spellStart"/>
+      <w:r>
+        <w:t>i</w:t>
+      </w:r>
+      <w:proofErr w:type="spellEnd"/>
+      <w:r>
+        <w:t xml:space="preserve"> 2 –d 2 –b 500 –t0.50 –st0.</w:t>
+      </w:r>
+      <w:proofErr w:type="gramStart"/>
+      <w:r>
+        <w:t>50 :</w:t>
+      </w:r>
+      <w:proofErr w:type="gramEnd"/>
+      <w:r>
+        <w:t xml:space="preserve"> best opt: 1794/2001</w:t>
       </w:r>
     </w:p>
     <w:p>
@@ -381,6 +460,9 @@
     <w:p/>
     <w:p>
       <w:r>
+        <w:rPr>
+          <w:noProof/>
+        </w:rPr>
         <w:drawing>
           <wp:inline distT="0" distB="0" distL="0" distR="0" wp14:anchorId="75ADFE82" wp14:editId="4694223F">
             <wp:extent cx="5943600" cy="3724910"/>
@@ -457,14 +539,33 @@
     </w:p>
     <w:p>
       <w:r>
-        <w:t>Python src\main.py –i 4 –d 2 –b 5000 –t0.50 –st0.50 : 20905 states, best opt: 202</w:t>
-      </w:r>
-    </w:p>
-    <w:p/>
-    <w:p/>
-    <w:p/>
-    <w:p>
-      <w:r>
+        <w:t>Python src\main.py –</w:t>
+      </w:r>
+      <w:proofErr w:type="spellStart"/>
+      <w:r>
+        <w:t>i</w:t>
+      </w:r>
+      <w:proofErr w:type="spellEnd"/>
+      <w:r>
+        <w:t xml:space="preserve"> 4 –d 2 –b 5000 –t0.50 –st0.</w:t>
+      </w:r>
+      <w:proofErr w:type="gramStart"/>
+      <w:r>
+        <w:t>50 :</w:t>
+      </w:r>
+      <w:proofErr w:type="gramEnd"/>
+      <w:r>
+        <w:t xml:space="preserve"> 20905 states, best opt: 202</w:t>
+      </w:r>
+    </w:p>
+    <w:p/>
+    <w:p/>
+    <w:p/>
+    <w:p>
+      <w:r>
+        <w:rPr>
+          <w:noProof/>
+        </w:rPr>
         <w:drawing>
           <wp:inline distT="0" distB="0" distL="0" distR="0" wp14:anchorId="6B5D2B91" wp14:editId="29653FA3">
             <wp:extent cx="5943600" cy="3491865"/>
@@ -530,7 +631,15 @@
     </w:p>
     <w:p>
       <w:r>
-        <w:t xml:space="preserve">This is due to the fact that all countries are </w:t>
+        <w:t xml:space="preserve">This is </w:t>
+      </w:r>
+      <w:proofErr w:type="gramStart"/>
+      <w:r>
+        <w:t>due to the fact that</w:t>
+      </w:r>
+      <w:proofErr w:type="gramEnd"/>
+      <w:r>
+        <w:t xml:space="preserve"> all countries are </w:t>
       </w:r>
       <w:r>
         <w:t>limited on resources, therefore narrowing the generate successors and shrinking the allowable world state space.</w:t>
@@ -1005,6 +1114,7 @@
   <w:style w:type="character" w:default="1" w:styleId="DefaultParagraphFont">
     <w:name w:val="Default Paragraph Font"/>
     <w:uiPriority w:val="1"/>
+    <w:semiHidden/>
     <w:unhideWhenUsed/>
   </w:style>
   <w:style w:type="table" w:default="1" w:styleId="TableNormal">

</xml_diff>